<commit_message>
Finalised XML changes, added Start and End time field identifiers and updated documentation.
</commit_message>
<xml_diff>
--- a/obsPlugin/Documentation/OBS Plug-In.docx
+++ b/obsPlugin/Documentation/OBS Plug-In.docx
@@ -339,6 +339,7 @@
           <w:pPr>
             <w:rPr>
               <w:rFonts w:eastAsiaTheme="minorEastAsia"/>
+              <w:noProof/>
             </w:rPr>
           </w:pPr>
         </w:p>
@@ -459,6 +460,7 @@
           <w:pPr>
             <w:rPr>
               <w:rFonts w:eastAsiaTheme="minorEastAsia"/>
+              <w:noProof/>
             </w:rPr>
           </w:pPr>
         </w:p>
@@ -579,6 +581,7 @@
           <w:pPr>
             <w:rPr>
               <w:rFonts w:eastAsiaTheme="minorEastAsia"/>
+              <w:noProof/>
             </w:rPr>
           </w:pPr>
         </w:p>
@@ -1383,7 +1386,7 @@
                 <w:sz w:val="22"/>
                 <w:szCs w:val="22"/>
               </w:rPr>
-              <w:t>2</w:t>
+              <w:t>3</w:t>
             </w:r>
             <w:r>
               <w:rPr>
@@ -1401,6 +1404,7 @@
           <w:pPr>
             <w:rPr>
               <w:rFonts w:eastAsiaTheme="minorEastAsia"/>
+              <w:noProof/>
             </w:rPr>
           </w:pPr>
         </w:p>
@@ -1638,6 +1642,7 @@
           <w:pPr>
             <w:rPr>
               <w:rFonts w:eastAsiaTheme="minorEastAsia"/>
+              <w:noProof/>
             </w:rPr>
           </w:pPr>
         </w:p>
@@ -2325,7 +2330,7 @@
                 <w:sz w:val="22"/>
                 <w:szCs w:val="22"/>
               </w:rPr>
-              <w:t>4</w:t>
+              <w:t>5</w:t>
             </w:r>
             <w:r>
               <w:rPr>
@@ -3279,6 +3284,7 @@
           <w:pPr>
             <w:rPr>
               <w:rFonts w:eastAsiaTheme="minorEastAsia"/>
+              <w:noProof/>
             </w:rPr>
           </w:pPr>
         </w:p>
@@ -3867,6 +3873,7 @@
           <w:pPr>
             <w:rPr>
               <w:rFonts w:eastAsiaTheme="minorEastAsia"/>
+              <w:noProof/>
             </w:rPr>
           </w:pPr>
         </w:p>
@@ -4374,11 +4381,11 @@
       </w:r>
       <w:proofErr w:type="spellStart"/>
       <w:r>
-        <w:t>Media|Central</w:t>
+        <w:t>MediaCentral|UX</w:t>
       </w:r>
       <w:proofErr w:type="spellEnd"/>
       <w:r>
-        <w:t xml:space="preserve"> UX a profile is required. This is a </w:t>
+        <w:t xml:space="preserve"> a profile is required. This is a </w:t>
       </w:r>
       <w:hyperlink r:id="rId11" w:history="1">
         <w:r>
@@ -4424,9 +4431,67 @@
       <w:pPr>
         <w:pStyle w:val="Heading3"/>
       </w:pPr>
+      <w:r>
+        <w:lastRenderedPageBreak/>
+        <w:t>Profile Lo</w:t>
+      </w:r>
+      <w:r>
+        <w:t>cation</w:t>
+      </w:r>
+    </w:p>
+    <w:p>
+      <w:pPr>
+        <w:pStyle w:val="Default"/>
+      </w:pPr>
+      <w:proofErr w:type="spellStart"/>
+      <w:r>
+        <w:t>MediaCentral|UX</w:t>
+      </w:r>
+      <w:proofErr w:type="spellEnd"/>
+      <w:r>
+        <w:t xml:space="preserve"> </w:t>
+      </w:r>
+      <w:r>
+        <w:t>plug-in profiles are stored in the following location:</w:t>
+      </w:r>
+    </w:p>
+    <w:p>
+      <w:pPr>
+        <w:pStyle w:val="Default"/>
+      </w:pPr>
+    </w:p>
+    <w:p>
+      <w:pPr>
+        <w:pStyle w:val="Default"/>
+        <w:rPr>
+          <w:rFonts w:ascii="Courier New" w:hAnsi="Courier New" w:cs="Courier New"/>
+          <w:sz w:val="22"/>
+          <w:szCs w:val="22"/>
+        </w:rPr>
+      </w:pPr>
+      <w:r>
+        <w:rPr>
+          <w:rFonts w:ascii="Courier New" w:hAnsi="Courier New" w:cs="Courier New"/>
+          <w:color w:val="000000"/>
+          <w:sz w:val="22"/>
+          <w:szCs w:val="22"/>
+          <w:lang w:eastAsia="en-GB"/>
+        </w:rPr>
+        <w:t>/opt/avid/avid-interplay-central/profiles</w:t>
+      </w:r>
+    </w:p>
+    <w:p>
+      <w:pPr>
+        <w:pStyle w:val="Default"/>
+        <w:jc w:val="both"/>
+      </w:pPr>
+    </w:p>
+    <w:p>
+      <w:pPr>
+        <w:pStyle w:val="Heading3"/>
+      </w:pPr>
       <w:bookmarkStart w:id="9" w:name="_Toc436126057"/>
       <w:r>
-        <w:lastRenderedPageBreak/>
         <w:t>OBS Plug-in YAML File</w:t>
       </w:r>
       <w:bookmarkEnd w:id="9"/>
@@ -4835,6 +4900,7 @@
       </w:pPr>
       <w:bookmarkStart w:id="11" w:name="_Toc436126059"/>
       <w:r>
+        <w:lastRenderedPageBreak/>
         <w:t>Clustered Servers</w:t>
       </w:r>
       <w:bookmarkEnd w:id="11"/>
@@ -4866,7 +4932,6 @@
       </w:pPr>
       <w:bookmarkStart w:id="12" w:name="_Toc436126060"/>
       <w:r>
-        <w:lastRenderedPageBreak/>
         <w:t>Updating the Plug-in</w:t>
       </w:r>
       <w:bookmarkEnd w:id="12"/>
@@ -5008,9 +5073,9 @@
         </w:rPr>
         <w:drawing>
           <wp:inline distT="0" distB="0" distL="0" distR="0">
-            <wp:extent cx="5274310" cy="3297537"/>
+            <wp:extent cx="5274310" cy="3390944"/>
             <wp:effectExtent l="19050" t="0" r="2540" b="0"/>
-            <wp:docPr id="2" name="Picture 4"/>
+            <wp:docPr id="6" name="Picture 4"/>
             <wp:cNvGraphicFramePr>
               <a:graphicFrameLocks xmlns:a="http://schemas.openxmlformats.org/drawingml/2006/main" noChangeAspect="1"/>
             </wp:cNvGraphicFramePr>
@@ -5033,7 +5098,7 @@
                   <pic:spPr bwMode="auto">
                     <a:xfrm>
                       <a:off x="0" y="0"/>
-                      <a:ext cx="5274310" cy="3297537"/>
+                      <a:ext cx="5274310" cy="3390944"/>
                     </a:xfrm>
                     <a:prstGeom prst="rect">
                       <a:avLst/>
@@ -5069,7 +5134,13 @@
         <w:rPr>
           <w:i/>
         </w:rPr>
-        <w:t>OBS Lillehammer and Rio XML export Tool V10</w:t>
+        <w:t>OBS Lillehammer and Rio XML export Tool V1</w:t>
+      </w:r>
+      <w:r>
+        <w:rPr>
+          <w:i/>
+        </w:rPr>
+        <w:t>1</w:t>
       </w:r>
       <w:r>
         <w:t>.</w:t>
@@ -5135,6 +5206,7 @@
           <w:noProof/>
           <w:lang w:eastAsia="en-GB"/>
         </w:rPr>
+        <w:lastRenderedPageBreak/>
         <w:drawing>
           <wp:inline distT="0" distB="0" distL="0" distR="0">
             <wp:extent cx="5274310" cy="330300"/>
@@ -5220,7 +5292,6 @@
         <w:ind w:left="2268" w:hanging="2268"/>
       </w:pPr>
       <w:r>
-        <w:lastRenderedPageBreak/>
         <w:t>Port:</w:t>
       </w:r>
       <w:r>
@@ -5671,6 +5742,7 @@
         <w:pStyle w:val="Default"/>
       </w:pPr>
       <w:r>
+        <w:lastRenderedPageBreak/>
         <w:t xml:space="preserve">Note that if the </w:t>
       </w:r>
       <w:proofErr w:type="spellStart"/>
@@ -5724,7 +5796,6 @@
         <w:ind w:left="2835" w:hanging="2835"/>
       </w:pPr>
       <w:r>
-        <w:lastRenderedPageBreak/>
         <w:t>Check Mandatory Fields:</w:t>
       </w:r>
       <w:r>
@@ -6129,9 +6200,9 @@
         </w:rPr>
         <w:drawing>
           <wp:inline distT="0" distB="0" distL="0" distR="0">
-            <wp:extent cx="5274310" cy="463847"/>
+            <wp:extent cx="5274310" cy="465069"/>
             <wp:effectExtent l="19050" t="0" r="2540" b="0"/>
-            <wp:docPr id="9" name="Picture 19"/>
+            <wp:docPr id="8" name="Picture 7"/>
             <wp:cNvGraphicFramePr>
               <a:graphicFrameLocks xmlns:a="http://schemas.openxmlformats.org/drawingml/2006/main" noChangeAspect="1"/>
             </wp:cNvGraphicFramePr>
@@ -6139,7 +6210,7 @@
               <a:graphicData uri="http://schemas.openxmlformats.org/drawingml/2006/picture">
                 <pic:pic xmlns:pic="http://schemas.openxmlformats.org/drawingml/2006/picture">
                   <pic:nvPicPr>
-                    <pic:cNvPr id="0" name="Picture 19"/>
+                    <pic:cNvPr id="0" name="Picture 7"/>
                     <pic:cNvPicPr>
                       <a:picLocks noChangeAspect="1" noChangeArrowheads="1"/>
                     </pic:cNvPicPr>
@@ -6154,7 +6225,7 @@
                   <pic:spPr bwMode="auto">
                     <a:xfrm>
                       <a:off x="0" y="0"/>
-                      <a:ext cx="5274310" cy="463847"/>
+                      <a:ext cx="5274310" cy="465069"/>
                     </a:xfrm>
                     <a:prstGeom prst="rect">
                       <a:avLst/>
@@ -6241,6 +6312,7 @@
         <w:ind w:left="2268" w:hanging="2268"/>
       </w:pPr>
       <w:r>
+        <w:lastRenderedPageBreak/>
         <w:t>Day:</w:t>
       </w:r>
       <w:r>
@@ -6256,6 +6328,38 @@
         </w:tabs>
         <w:ind w:left="2268" w:hanging="2268"/>
       </w:pPr>
+      <w:r>
+        <w:t>Start:</w:t>
+      </w:r>
+      <w:r>
+        <w:tab/>
+        <w:t>Identifies the story containing the rundown start time</w:t>
+      </w:r>
+    </w:p>
+    <w:p>
+      <w:pPr>
+        <w:pStyle w:val="Default"/>
+        <w:tabs>
+          <w:tab w:val="left" w:pos="2268"/>
+        </w:tabs>
+        <w:ind w:left="2268" w:hanging="2268"/>
+      </w:pPr>
+      <w:r>
+        <w:t>End:</w:t>
+      </w:r>
+      <w:r>
+        <w:tab/>
+        <w:t>Identifies the story containing the rundown end time</w:t>
+      </w:r>
+    </w:p>
+    <w:p>
+      <w:pPr>
+        <w:pStyle w:val="Default"/>
+        <w:tabs>
+          <w:tab w:val="left" w:pos="2268"/>
+        </w:tabs>
+        <w:ind w:left="2268" w:hanging="2268"/>
+      </w:pPr>
       <w:proofErr w:type="spellStart"/>
       <w:r>
         <w:t>Viz</w:t>
@@ -6296,6 +6400,37 @@
     <w:p>
       <w:pPr>
         <w:pStyle w:val="Default"/>
+        <w:tabs>
+          <w:tab w:val="left" w:pos="2268"/>
+        </w:tabs>
+        <w:ind w:left="2268" w:hanging="2268"/>
+      </w:pPr>
+    </w:p>
+    <w:p>
+      <w:pPr>
+        <w:pStyle w:val="Body"/>
+      </w:pPr>
+      <w:r>
+        <w:t xml:space="preserve">Note that with the exception of </w:t>
+      </w:r>
+      <w:proofErr w:type="spellStart"/>
+      <w:r>
+        <w:t>Viz</w:t>
+      </w:r>
+      <w:proofErr w:type="spellEnd"/>
+      <w:r>
+        <w:t xml:space="preserve"> G</w:t>
+      </w:r>
+      <w:r>
+        <w:t>raphics and Cue Sheet the definitions are not case sensitiv</w:t>
+      </w:r>
+      <w:r>
+        <w:t>e.</w:t>
+      </w:r>
+    </w:p>
+    <w:p>
+      <w:pPr>
+        <w:pStyle w:val="Default"/>
       </w:pPr>
     </w:p>
     <w:p>
@@ -6310,7 +6445,7 @@
     </w:p>
     <w:p>
       <w:pPr>
-        <w:pStyle w:val="Default"/>
+        <w:pStyle w:val="Body"/>
       </w:pPr>
       <w:r>
         <w:t xml:space="preserve">This section defines which </w:t>
@@ -6687,7 +6822,29 @@
         <w:pStyle w:val="Default"/>
       </w:pPr>
       <w:r>
+        <w:lastRenderedPageBreak/>
         <w:t>For the ONC and FTP connections the test will confirm that a test file can be written to the configured destination. Note that as part of the test the file will be deleted.</w:t>
+      </w:r>
+    </w:p>
+    <w:p>
+      <w:pPr>
+        <w:pStyle w:val="Default"/>
+      </w:pPr>
+    </w:p>
+    <w:p>
+      <w:pPr>
+        <w:pStyle w:val="Default"/>
+        <w:rPr>
+          <w:b/>
+          <w:i/>
+        </w:rPr>
+      </w:pPr>
+      <w:r>
+        <w:rPr>
+          <w:b/>
+          <w:i/>
+        </w:rPr>
+        <w:t>Note that if any of the parameters is changed the Apply button must be clicked in order to save the configuration. If this is not done then the previously saved values will be used.</w:t>
       </w:r>
     </w:p>
     <w:p>
@@ -6732,7 +6889,6 @@
           <w:noProof/>
           <w:lang w:eastAsia="en-GB"/>
         </w:rPr>
-        <w:lastRenderedPageBreak/>
         <w:drawing>
           <wp:inline distT="0" distB="0" distL="0" distR="0">
             <wp:extent cx="4286250" cy="657225"/>
@@ -8792,7 +8948,7 @@
         <w:rStyle w:val="PageNumber"/>
         <w:noProof/>
       </w:rPr>
-      <w:t>14</w:t>
+      <w:t>1</w:t>
     </w:r>
     <w:r>
       <w:rPr>
@@ -14021,6 +14177,12 @@
       <w:lang w:val="en-US"/>
     </w:rPr>
   </w:style>
+  <w:style w:type="paragraph" w:customStyle="1" w:styleId="Body">
+    <w:name w:val="Body"/>
+    <w:basedOn w:val="Default"/>
+    <w:qFormat/>
+    <w:rsid w:val="00CA21E2"/>
+  </w:style>
 </w:styles>
 </file>
 
@@ -14312,7 +14474,7 @@
 </file>
 
 <file path=customXml/itemProps1.xml><?xml version="1.0" encoding="utf-8"?>
-<ds:datastoreItem xmlns:ds="http://schemas.openxmlformats.org/officeDocument/2006/customXml" ds:itemID="{23AC49F8-95BC-40BA-BA6B-5B41097E4B3D}">
+<ds:datastoreItem xmlns:ds="http://schemas.openxmlformats.org/officeDocument/2006/customXml" ds:itemID="{F831936B-89DE-428B-BCDF-573994532014}">
   <ds:schemaRefs>
     <ds:schemaRef ds:uri="http://schemas.openxmlformats.org/officeDocument/2006/bibliography"/>
   </ds:schemaRefs>

</xml_diff>

<commit_message>
Added checks for approval and ready to export. Placed formatted script info in CDATA block.
</commit_message>
<xml_diff>
--- a/obsPlugin/Documentation/OBS Plug-In.docx
+++ b/obsPlugin/Documentation/OBS Plug-In.docx
@@ -5073,9 +5073,9 @@
         </w:rPr>
         <w:drawing>
           <wp:inline distT="0" distB="0" distL="0" distR="0">
-            <wp:extent cx="5274310" cy="3390944"/>
+            <wp:extent cx="5274310" cy="3392209"/>
             <wp:effectExtent l="19050" t="0" r="2540" b="0"/>
-            <wp:docPr id="6" name="Picture 4"/>
+            <wp:docPr id="1" name="Picture 1"/>
             <wp:cNvGraphicFramePr>
               <a:graphicFrameLocks xmlns:a="http://schemas.openxmlformats.org/drawingml/2006/main" noChangeAspect="1"/>
             </wp:cNvGraphicFramePr>
@@ -5083,7 +5083,7 @@
               <a:graphicData uri="http://schemas.openxmlformats.org/drawingml/2006/picture">
                 <pic:pic xmlns:pic="http://schemas.openxmlformats.org/drawingml/2006/picture">
                   <pic:nvPicPr>
-                    <pic:cNvPr id="0" name="Picture 4"/>
+                    <pic:cNvPr id="0" name="Picture 1"/>
                     <pic:cNvPicPr>
                       <a:picLocks noChangeAspect="1" noChangeArrowheads="1"/>
                     </pic:cNvPicPr>
@@ -5098,7 +5098,7 @@
                   <pic:spPr bwMode="auto">
                     <a:xfrm>
                       <a:off x="0" y="0"/>
-                      <a:ext cx="5274310" cy="3390944"/>
+                      <a:ext cx="5274310" cy="3392209"/>
                     </a:xfrm>
                     <a:prstGeom prst="rect">
                       <a:avLst/>
@@ -6079,9 +6079,9 @@
         </w:rPr>
         <w:drawing>
           <wp:inline distT="0" distB="0" distL="0" distR="0">
-            <wp:extent cx="5274310" cy="324412"/>
+            <wp:extent cx="5274310" cy="391841"/>
             <wp:effectExtent l="19050" t="0" r="2540" b="0"/>
-            <wp:docPr id="16" name="Picture 16"/>
+            <wp:docPr id="11" name="Picture 10"/>
             <wp:cNvGraphicFramePr>
               <a:graphicFrameLocks xmlns:a="http://schemas.openxmlformats.org/drawingml/2006/main" noChangeAspect="1"/>
             </wp:cNvGraphicFramePr>
@@ -6089,7 +6089,7 @@
               <a:graphicData uri="http://schemas.openxmlformats.org/drawingml/2006/picture">
                 <pic:pic xmlns:pic="http://schemas.openxmlformats.org/drawingml/2006/picture">
                   <pic:nvPicPr>
-                    <pic:cNvPr id="0" name="Picture 16"/>
+                    <pic:cNvPr id="0" name="Picture 10"/>
                     <pic:cNvPicPr>
                       <a:picLocks noChangeAspect="1" noChangeArrowheads="1"/>
                     </pic:cNvPicPr>
@@ -6104,7 +6104,7 @@
                   <pic:spPr bwMode="auto">
                     <a:xfrm>
                       <a:off x="0" y="0"/>
-                      <a:ext cx="5274310" cy="324412"/>
+                      <a:ext cx="5274310" cy="391841"/>
                     </a:xfrm>
                     <a:prstGeom prst="rect">
                       <a:avLst/>
@@ -6200,9 +6200,9 @@
         </w:rPr>
         <w:drawing>
           <wp:inline distT="0" distB="0" distL="0" distR="0">
-            <wp:extent cx="5274310" cy="465069"/>
+            <wp:extent cx="5274310" cy="570196"/>
             <wp:effectExtent l="19050" t="0" r="2540" b="0"/>
-            <wp:docPr id="8" name="Picture 7"/>
+            <wp:docPr id="9" name="Picture 7"/>
             <wp:cNvGraphicFramePr>
               <a:graphicFrameLocks xmlns:a="http://schemas.openxmlformats.org/drawingml/2006/main" noChangeAspect="1"/>
             </wp:cNvGraphicFramePr>
@@ -6225,7 +6225,7 @@
                   <pic:spPr bwMode="auto">
                     <a:xfrm>
                       <a:off x="0" y="0"/>
-                      <a:ext cx="5274310" cy="465069"/>
+                      <a:ext cx="5274310" cy="570196"/>
                     </a:xfrm>
                     <a:prstGeom prst="rect">
                       <a:avLst/>
@@ -6296,6 +6296,7 @@
         <w:ind w:left="2268" w:hanging="2268"/>
       </w:pPr>
       <w:r>
+        <w:lastRenderedPageBreak/>
         <w:t>Date:</w:t>
       </w:r>
       <w:r>
@@ -6312,7 +6313,6 @@
         <w:ind w:left="2268" w:hanging="2268"/>
       </w:pPr>
       <w:r>
-        <w:lastRenderedPageBreak/>
         <w:t>Day:</w:t>
       </w:r>
       <w:r>
@@ -6475,9 +6475,9 @@
         </w:rPr>
         <w:drawing>
           <wp:inline distT="0" distB="0" distL="0" distR="0">
-            <wp:extent cx="5274310" cy="591752"/>
+            <wp:extent cx="5274310" cy="718099"/>
             <wp:effectExtent l="19050" t="0" r="2540" b="0"/>
-            <wp:docPr id="22" name="Picture 22"/>
+            <wp:docPr id="2" name="Picture 4"/>
             <wp:cNvGraphicFramePr>
               <a:graphicFrameLocks xmlns:a="http://schemas.openxmlformats.org/drawingml/2006/main" noChangeAspect="1"/>
             </wp:cNvGraphicFramePr>
@@ -6485,7 +6485,7 @@
               <a:graphicData uri="http://schemas.openxmlformats.org/drawingml/2006/picture">
                 <pic:pic xmlns:pic="http://schemas.openxmlformats.org/drawingml/2006/picture">
                   <pic:nvPicPr>
-                    <pic:cNvPr id="0" name="Picture 22"/>
+                    <pic:cNvPr id="0" name="Picture 4"/>
                     <pic:cNvPicPr>
                       <a:picLocks noChangeAspect="1" noChangeArrowheads="1"/>
                     </pic:cNvPicPr>
@@ -6500,7 +6500,7 @@
                   <pic:spPr bwMode="auto">
                     <a:xfrm>
                       <a:off x="0" y="0"/>
-                      <a:ext cx="5274310" cy="591752"/>
+                      <a:ext cx="5274310" cy="718099"/>
                     </a:xfrm>
                     <a:prstGeom prst="rect">
                       <a:avLst/>
@@ -6534,6 +6534,22 @@
         <w:ind w:left="2268" w:hanging="2268"/>
       </w:pPr>
       <w:r>
+        <w:t>Approved:</w:t>
+      </w:r>
+      <w:r>
+        <w:tab/>
+        <w:t>Identifies the approval field</w:t>
+      </w:r>
+    </w:p>
+    <w:p>
+      <w:pPr>
+        <w:pStyle w:val="Default"/>
+        <w:tabs>
+          <w:tab w:val="left" w:pos="2268"/>
+        </w:tabs>
+        <w:ind w:left="2268" w:hanging="2268"/>
+      </w:pPr>
+      <w:r>
         <w:t>Duration:</w:t>
       </w:r>
       <w:r>
@@ -6550,6 +6566,22 @@
         <w:ind w:left="2268" w:hanging="2268"/>
       </w:pPr>
       <w:r>
+        <w:t>Export Ready:</w:t>
+      </w:r>
+      <w:r>
+        <w:tab/>
+        <w:t>Identifies the field indicating the export ready status</w:t>
+      </w:r>
+    </w:p>
+    <w:p>
+      <w:pPr>
+        <w:pStyle w:val="Default"/>
+        <w:tabs>
+          <w:tab w:val="left" w:pos="2268"/>
+        </w:tabs>
+        <w:ind w:left="2268" w:hanging="2268"/>
+      </w:pPr>
+      <w:r>
         <w:t>Info:</w:t>
       </w:r>
       <w:r>
@@ -6809,20 +6841,23 @@
       <w:proofErr w:type="spellEnd"/>
       <w:proofErr w:type="gramEnd"/>
       <w:r>
-        <w:t xml:space="preserve"> also checks that the required version of web services is available whilst Interplay checks that the designated workgroup name is available.</w:t>
-      </w:r>
-    </w:p>
-    <w:p>
-      <w:pPr>
-        <w:pStyle w:val="Default"/>
-      </w:pPr>
-    </w:p>
-    <w:p>
-      <w:pPr>
-        <w:pStyle w:val="Default"/>
-      </w:pPr>
+        <w:t xml:space="preserve"> also checks that the </w:t>
+      </w:r>
       <w:r>
         <w:lastRenderedPageBreak/>
+        <w:t>required version of web services is available whilst Interplay checks that the designated workgroup name is available.</w:t>
+      </w:r>
+    </w:p>
+    <w:p>
+      <w:pPr>
+        <w:pStyle w:val="Default"/>
+      </w:pPr>
+    </w:p>
+    <w:p>
+      <w:pPr>
+        <w:pStyle w:val="Default"/>
+      </w:pPr>
+      <w:r>
         <w:t>For the ONC and FTP connections the test will confirm that a test file can be written to the configured destination. Note that as part of the test the file will be deleted.</w:t>
       </w:r>
     </w:p>
@@ -13864,6 +13899,7 @@
   <w:style w:type="character" w:default="1" w:styleId="DefaultParagraphFont">
     <w:name w:val="Default Paragraph Font"/>
     <w:uiPriority w:val="1"/>
+    <w:semiHidden/>
     <w:unhideWhenUsed/>
   </w:style>
   <w:style w:type="table" w:default="1" w:styleId="TableNormal">
@@ -14474,7 +14510,7 @@
 </file>
 
 <file path=customXml/itemProps1.xml><?xml version="1.0" encoding="utf-8"?>
-<ds:datastoreItem xmlns:ds="http://schemas.openxmlformats.org/officeDocument/2006/customXml" ds:itemID="{F831936B-89DE-428B-BCDF-573994532014}">
+<ds:datastoreItem xmlns:ds="http://schemas.openxmlformats.org/officeDocument/2006/customXml" ds:itemID="{62BFE9B2-12E2-460E-A996-4552654E4A1D}">
   <ds:schemaRefs>
     <ds:schemaRef ds:uri="http://schemas.openxmlformats.org/officeDocument/2006/bibliography"/>
   </ds:schemaRefs>

</xml_diff>